<commit_message>
Report pattern Abstract Factory
</commit_message>
<xml_diff>
--- a/Documents/Doc2.docx
+++ b/Documents/Doc2.docx
@@ -341,7 +341,380 @@
         <w:t>Dễ dàng nâng cấp mở rộng và bảo trì về sau.</w:t>
       </w:r>
     </w:p>
+    <w:p>
+      <w:pPr>
+        <w:pStyle w:val="ListParagraph"/>
+        <w:ind w:left="1080"/>
+        <w:rPr>
+          <w:rFonts w:asciiTheme="minorHAnsi" w:hAnsiTheme="minorHAnsi" w:cstheme="minorHAnsi"/>
+        </w:rPr>
+      </w:pPr>
+    </w:p>
+    <w:p>
+      <w:pPr>
+        <w:pStyle w:val="ListParagraph"/>
+        <w:ind w:left="1080"/>
+        <w:rPr>
+          <w:rFonts w:asciiTheme="minorHAnsi" w:hAnsiTheme="minorHAnsi" w:cstheme="minorHAnsi"/>
+        </w:rPr>
+      </w:pPr>
+    </w:p>
+    <w:p>
+      <w:pPr>
+        <w:pStyle w:val="Heading2"/>
+        <w:numPr>
+          <w:ilvl w:val="0"/>
+          <w:numId w:val="3"/>
+        </w:numPr>
+        <w:ind w:left="720"/>
+        <w:rPr>
+          <w:rFonts w:asciiTheme="minorHAnsi" w:hAnsiTheme="minorHAnsi" w:cstheme="minorHAnsi"/>
+          <w:b/>
+          <w:bCs/>
+          <w:noProof/>
+          <w:color w:val="auto"/>
+          <w:sz w:val="24"/>
+          <w:szCs w:val="24"/>
+        </w:rPr>
+      </w:pPr>
+      <w:r>
+        <w:rPr>
+          <w:rFonts w:asciiTheme="minorHAnsi" w:hAnsiTheme="minorHAnsi" w:cstheme="minorHAnsi"/>
+          <w:b/>
+          <w:bCs/>
+          <w:noProof/>
+          <w:color w:val="auto"/>
+          <w:sz w:val="24"/>
+          <w:szCs w:val="24"/>
+        </w:rPr>
+        <w:t>Abstract Factory</w:t>
+      </w:r>
+    </w:p>
+    <w:p>
+      <w:pPr>
+        <w:pStyle w:val="ListParagraph"/>
+        <w:numPr>
+          <w:ilvl w:val="0"/>
+          <w:numId w:val="2"/>
+        </w:numPr>
+        <w:spacing w:after="120" w:line="360" w:lineRule="auto"/>
+        <w:jc w:val="both"/>
+        <w:rPr>
+          <w:b/>
+          <w:bCs/>
+        </w:rPr>
+      </w:pPr>
+      <w:r>
+        <w:rPr>
+          <w:b/>
+          <w:bCs/>
+        </w:rPr>
+        <w:t>Class diagram:</w:t>
+      </w:r>
+    </w:p>
+    <w:p>
+      <w:pPr>
+        <w:pStyle w:val="ListParagraph"/>
+        <w:spacing w:after="120" w:line="360" w:lineRule="auto"/>
+        <w:ind w:left="1080"/>
+        <w:jc w:val="both"/>
+        <w:rPr>
+          <w:b/>
+          <w:bCs/>
+        </w:rPr>
+      </w:pPr>
+      <w:r>
+        <w:rPr>
+          <w:noProof/>
+        </w:rPr>
+        <w:lastRenderedPageBreak/>
+        <w:drawing>
+          <wp:anchor distT="0" distB="0" distL="114300" distR="114300" simplePos="0" relativeHeight="251660288" behindDoc="0" locked="0" layoutInCell="1" allowOverlap="1" wp14:anchorId="43061F52" wp14:editId="6B2FDCAD">
+            <wp:simplePos x="0" y="0"/>
+            <wp:positionH relativeFrom="column">
+              <wp:posOffset>161290</wp:posOffset>
+            </wp:positionH>
+            <wp:positionV relativeFrom="paragraph">
+              <wp:posOffset>276225</wp:posOffset>
+            </wp:positionV>
+            <wp:extent cx="6144895" cy="6648450"/>
+            <wp:effectExtent l="0" t="0" r="8255" b="0"/>
+            <wp:wrapTopAndBottom/>
+            <wp:docPr id="7" name="Picture 7" descr="Diagram&#10;&#10;Description automatically generated"/>
+            <wp:cNvGraphicFramePr>
+              <a:graphicFrameLocks xmlns:a="http://schemas.openxmlformats.org/drawingml/2006/main" noChangeAspect="1"/>
+            </wp:cNvGraphicFramePr>
+            <a:graphic xmlns:a="http://schemas.openxmlformats.org/drawingml/2006/main">
+              <a:graphicData uri="http://schemas.openxmlformats.org/drawingml/2006/picture">
+                <pic:pic xmlns:pic="http://schemas.openxmlformats.org/drawingml/2006/picture">
+                  <pic:nvPicPr>
+                    <pic:cNvPr id="7" name="Picture 7" descr="Diagram&#10;&#10;Description automatically generated"/>
+                    <pic:cNvPicPr/>
+                  </pic:nvPicPr>
+                  <pic:blipFill>
+                    <a:blip r:embed="rId7">
+                      <a:extLst>
+                        <a:ext uri="{28A0092B-C50C-407E-A947-70E740481C1C}">
+                          <a14:useLocalDpi xmlns:a14="http://schemas.microsoft.com/office/drawing/2010/main" val="0"/>
+                        </a:ext>
+                      </a:extLst>
+                    </a:blip>
+                    <a:stretch>
+                      <a:fillRect/>
+                    </a:stretch>
+                  </pic:blipFill>
+                  <pic:spPr>
+                    <a:xfrm>
+                      <a:off x="0" y="0"/>
+                      <a:ext cx="6144895" cy="6648450"/>
+                    </a:xfrm>
+                    <a:prstGeom prst="rect">
+                      <a:avLst/>
+                    </a:prstGeom>
+                  </pic:spPr>
+                </pic:pic>
+              </a:graphicData>
+            </a:graphic>
+            <wp14:sizeRelH relativeFrom="margin">
+              <wp14:pctWidth>0</wp14:pctWidth>
+            </wp14:sizeRelH>
+            <wp14:sizeRelV relativeFrom="margin">
+              <wp14:pctHeight>0</wp14:pctHeight>
+            </wp14:sizeRelV>
+          </wp:anchor>
+        </w:drawing>
+      </w:r>
+    </w:p>
     <w:p/>
+    <w:p/>
+    <w:p/>
+    <w:p/>
+    <w:p>
+      <w:pPr>
+        <w:pStyle w:val="ListParagraph"/>
+        <w:numPr>
+          <w:ilvl w:val="0"/>
+          <w:numId w:val="2"/>
+        </w:numPr>
+        <w:spacing w:after="120" w:line="360" w:lineRule="auto"/>
+        <w:jc w:val="both"/>
+      </w:pPr>
+      <w:r>
+        <w:lastRenderedPageBreak/>
+        <w:drawing>
+          <wp:anchor distT="0" distB="0" distL="114300" distR="114300" simplePos="0" relativeHeight="251662336" behindDoc="0" locked="0" layoutInCell="1" allowOverlap="1" wp14:anchorId="3C8F6DC8" wp14:editId="534DFCD8">
+            <wp:simplePos x="0" y="0"/>
+            <wp:positionH relativeFrom="column">
+              <wp:posOffset>209550</wp:posOffset>
+            </wp:positionH>
+            <wp:positionV relativeFrom="paragraph">
+              <wp:posOffset>329565</wp:posOffset>
+            </wp:positionV>
+            <wp:extent cx="5723890" cy="2057400"/>
+            <wp:effectExtent l="0" t="0" r="0" b="0"/>
+            <wp:wrapTopAndBottom/>
+            <wp:docPr id="8" name="Picture 8" descr="Text&#10;&#10;Description automatically generated"/>
+            <wp:cNvGraphicFramePr>
+              <a:graphicFrameLocks xmlns:a="http://schemas.openxmlformats.org/drawingml/2006/main" noChangeAspect="1"/>
+            </wp:cNvGraphicFramePr>
+            <a:graphic xmlns:a="http://schemas.openxmlformats.org/drawingml/2006/main">
+              <a:graphicData uri="http://schemas.openxmlformats.org/drawingml/2006/picture">
+                <pic:pic xmlns:pic="http://schemas.openxmlformats.org/drawingml/2006/picture">
+                  <pic:nvPicPr>
+                    <pic:cNvPr id="8" name="Picture 8" descr="Text&#10;&#10;Description automatically generated"/>
+                    <pic:cNvPicPr/>
+                  </pic:nvPicPr>
+                  <pic:blipFill>
+                    <a:blip r:embed="rId8">
+                      <a:extLst>
+                        <a:ext uri="{28A0092B-C50C-407E-A947-70E740481C1C}">
+                          <a14:useLocalDpi xmlns:a14="http://schemas.microsoft.com/office/drawing/2010/main" val="0"/>
+                        </a:ext>
+                      </a:extLst>
+                    </a:blip>
+                    <a:stretch>
+                      <a:fillRect/>
+                    </a:stretch>
+                  </pic:blipFill>
+                  <pic:spPr>
+                    <a:xfrm>
+                      <a:off x="0" y="0"/>
+                      <a:ext cx="5723890" cy="2057400"/>
+                    </a:xfrm>
+                    <a:prstGeom prst="rect">
+                      <a:avLst/>
+                    </a:prstGeom>
+                  </pic:spPr>
+                </pic:pic>
+              </a:graphicData>
+            </a:graphic>
+            <wp14:sizeRelH relativeFrom="margin">
+              <wp14:pctWidth>0</wp14:pctWidth>
+            </wp14:sizeRelH>
+          </wp:anchor>
+        </w:drawing>
+      </w:r>
+      <w:r>
+        <w:rPr>
+          <w:rFonts w:cstheme="minorHAnsi"/>
+          <w:b/>
+          <w:bCs/>
+          <w:noProof/>
+        </w:rPr>
+        <w:t>Source code</w:t>
+      </w:r>
+    </w:p>
+    <w:p>
+      <w:pPr>
+        <w:spacing w:after="120" w:line="360" w:lineRule="auto"/>
+        <w:jc w:val="both"/>
+      </w:pPr>
+      <w:r>
+        <w:drawing>
+          <wp:anchor distT="0" distB="0" distL="114300" distR="114300" simplePos="0" relativeHeight="251663360" behindDoc="0" locked="0" layoutInCell="1" allowOverlap="1" wp14:anchorId="197F46D6" wp14:editId="7D9EBE39">
+            <wp:simplePos x="0" y="0"/>
+            <wp:positionH relativeFrom="column">
+              <wp:posOffset>209550</wp:posOffset>
+            </wp:positionH>
+            <wp:positionV relativeFrom="paragraph">
+              <wp:posOffset>2366010</wp:posOffset>
+            </wp:positionV>
+            <wp:extent cx="5943600" cy="3435985"/>
+            <wp:effectExtent l="0" t="0" r="0" b="0"/>
+            <wp:wrapTopAndBottom/>
+            <wp:docPr id="9" name="Picture 9" descr="A screenshot of a computer&#10;&#10;Description automatically generated"/>
+            <wp:cNvGraphicFramePr>
+              <a:graphicFrameLocks xmlns:a="http://schemas.openxmlformats.org/drawingml/2006/main" noChangeAspect="1"/>
+            </wp:cNvGraphicFramePr>
+            <a:graphic xmlns:a="http://schemas.openxmlformats.org/drawingml/2006/main">
+              <a:graphicData uri="http://schemas.openxmlformats.org/drawingml/2006/picture">
+                <pic:pic xmlns:pic="http://schemas.openxmlformats.org/drawingml/2006/picture">
+                  <pic:nvPicPr>
+                    <pic:cNvPr id="9" name="Picture 9" descr="A screenshot of a computer&#10;&#10;Description automatically generated"/>
+                    <pic:cNvPicPr/>
+                  </pic:nvPicPr>
+                  <pic:blipFill>
+                    <a:blip r:embed="rId9">
+                      <a:extLst>
+                        <a:ext uri="{28A0092B-C50C-407E-A947-70E740481C1C}">
+                          <a14:useLocalDpi xmlns:a14="http://schemas.microsoft.com/office/drawing/2010/main" val="0"/>
+                        </a:ext>
+                      </a:extLst>
+                    </a:blip>
+                    <a:stretch>
+                      <a:fillRect/>
+                    </a:stretch>
+                  </pic:blipFill>
+                  <pic:spPr>
+                    <a:xfrm>
+                      <a:off x="0" y="0"/>
+                      <a:ext cx="5943600" cy="3435985"/>
+                    </a:xfrm>
+                    <a:prstGeom prst="rect">
+                      <a:avLst/>
+                    </a:prstGeom>
+                  </pic:spPr>
+                </pic:pic>
+              </a:graphicData>
+            </a:graphic>
+          </wp:anchor>
+        </w:drawing>
+      </w:r>
+    </w:p>
+    <w:p>
+      <w:pPr>
+        <w:spacing w:after="120" w:line="360" w:lineRule="auto"/>
+        <w:jc w:val="both"/>
+      </w:pPr>
+    </w:p>
+    <w:p>
+      <w:pPr>
+        <w:pStyle w:val="ListParagraph"/>
+        <w:numPr>
+          <w:ilvl w:val="0"/>
+          <w:numId w:val="2"/>
+        </w:numPr>
+        <w:spacing w:after="120" w:line="360" w:lineRule="auto"/>
+        <w:jc w:val="both"/>
+        <w:rPr>
+          <w:rFonts w:cstheme="minorHAnsi"/>
+          <w:b/>
+          <w:bCs/>
+          <w:noProof/>
+        </w:rPr>
+      </w:pPr>
+      <w:r>
+        <w:rPr>
+          <w:rFonts w:cstheme="minorHAnsi"/>
+          <w:b/>
+          <w:bCs/>
+          <w:noProof/>
+        </w:rPr>
+        <w:t>Ý nghĩa:</w:t>
+      </w:r>
+    </w:p>
+    <w:p>
+      <w:pPr>
+        <w:pStyle w:val="ListParagraph"/>
+        <w:numPr>
+          <w:ilvl w:val="0"/>
+          <w:numId w:val="2"/>
+        </w:numPr>
+        <w:rPr>
+          <w:rFonts w:asciiTheme="minorHAnsi" w:hAnsiTheme="minorHAnsi" w:cstheme="minorHAnsi"/>
+        </w:rPr>
+      </w:pPr>
+      <w:r>
+        <w:rPr>
+          <w:rFonts w:asciiTheme="minorHAnsi" w:hAnsiTheme="minorHAnsi" w:cstheme="minorHAnsi"/>
+        </w:rPr>
+        <w:t>Giảm sự phụ thuộc, dễ dàng mở rộng vì Framework còn có thể hỗ trợ thêm các Database khác như SQLite, MySQL,…</w:t>
+      </w:r>
+    </w:p>
+    <w:p>
+      <w:pPr>
+        <w:pStyle w:val="ListParagraph"/>
+        <w:numPr>
+          <w:ilvl w:val="0"/>
+          <w:numId w:val="2"/>
+        </w:numPr>
+        <w:rPr>
+          <w:rFonts w:asciiTheme="minorHAnsi" w:hAnsiTheme="minorHAnsi" w:cstheme="minorHAnsi"/>
+        </w:rPr>
+      </w:pPr>
+      <w:r>
+        <w:rPr>
+          <w:rFonts w:asciiTheme="minorHAnsi" w:hAnsiTheme="minorHAnsi" w:cstheme="minorHAnsi"/>
+        </w:rPr>
+        <w:t>Che giấu quá trình xử lý logic của phương thức khởi tạo.</w:t>
+      </w:r>
+    </w:p>
+    <w:p>
+      <w:pPr>
+        <w:pStyle w:val="ListParagraph"/>
+        <w:numPr>
+          <w:ilvl w:val="0"/>
+          <w:numId w:val="2"/>
+        </w:numPr>
+        <w:rPr>
+          <w:rFonts w:asciiTheme="minorHAnsi" w:hAnsiTheme="minorHAnsi" w:cstheme="minorHAnsi"/>
+        </w:rPr>
+      </w:pPr>
+      <w:r>
+        <w:rPr>
+          <w:rFonts w:asciiTheme="minorHAnsi" w:hAnsiTheme="minorHAnsi" w:cstheme="minorHAnsi"/>
+        </w:rPr>
+        <w:t>Đảm bảo nguyên tắc Open/Closed: Dễ dàng thêm các database khác như SQLite, MySQL,… mà không ảnh hưởng tới các database cũ (SQL Server)</w:t>
+      </w:r>
+    </w:p>
+    <w:p>
+      <w:pPr>
+        <w:pStyle w:val="ListParagraph"/>
+        <w:spacing w:after="120" w:line="360" w:lineRule="auto"/>
+        <w:ind w:left="1080"/>
+        <w:jc w:val="both"/>
+      </w:pPr>
+    </w:p>
     <w:sectPr>
       <w:pgSz w:w="12240" w:h="15840"/>
       <w:pgMar w:top="1440" w:right="1440" w:bottom="1440" w:left="1440" w:header="720" w:footer="720" w:gutter="0"/>
@@ -468,6 +841,119 @@
     </w:lvl>
   </w:abstractNum>
   <w:abstractNum w:abstractNumId="1" w15:restartNumberingAfterBreak="0">
+    <w:nsid w:val="3FFA0956"/>
+    <w:multiLevelType w:val="hybridMultilevel"/>
+    <w:tmpl w:val="798A4986"/>
+    <w:lvl w:ilvl="0" w:tplc="BAD409F6">
+      <w:start w:val="1"/>
+      <w:numFmt w:val="bullet"/>
+      <w:lvlText w:val="-"/>
+      <w:lvlJc w:val="left"/>
+      <w:pPr>
+        <w:ind w:left="1080" w:hanging="360"/>
+      </w:pPr>
+      <w:rPr>
+        <w:rFonts w:ascii="Arial" w:eastAsiaTheme="minorHAnsi" w:hAnsi="Arial" w:cs="Arial" w:hint="default"/>
+      </w:rPr>
+    </w:lvl>
+    <w:lvl w:ilvl="1" w:tplc="04090003" w:tentative="1">
+      <w:start w:val="1"/>
+      <w:numFmt w:val="bullet"/>
+      <w:lvlText w:val="o"/>
+      <w:lvlJc w:val="left"/>
+      <w:pPr>
+        <w:ind w:left="1800" w:hanging="360"/>
+      </w:pPr>
+      <w:rPr>
+        <w:rFonts w:ascii="Courier New" w:hAnsi="Courier New" w:cs="Courier New" w:hint="default"/>
+      </w:rPr>
+    </w:lvl>
+    <w:lvl w:ilvl="2" w:tplc="04090005" w:tentative="1">
+      <w:start w:val="1"/>
+      <w:numFmt w:val="bullet"/>
+      <w:lvlText w:val=""/>
+      <w:lvlJc w:val="left"/>
+      <w:pPr>
+        <w:ind w:left="2520" w:hanging="360"/>
+      </w:pPr>
+      <w:rPr>
+        <w:rFonts w:ascii="Wingdings" w:hAnsi="Wingdings" w:hint="default"/>
+      </w:rPr>
+    </w:lvl>
+    <w:lvl w:ilvl="3" w:tplc="04090001" w:tentative="1">
+      <w:start w:val="1"/>
+      <w:numFmt w:val="bullet"/>
+      <w:lvlText w:val=""/>
+      <w:lvlJc w:val="left"/>
+      <w:pPr>
+        <w:ind w:left="3240" w:hanging="360"/>
+      </w:pPr>
+      <w:rPr>
+        <w:rFonts w:ascii="Symbol" w:hAnsi="Symbol" w:hint="default"/>
+      </w:rPr>
+    </w:lvl>
+    <w:lvl w:ilvl="4" w:tplc="04090003" w:tentative="1">
+      <w:start w:val="1"/>
+      <w:numFmt w:val="bullet"/>
+      <w:lvlText w:val="o"/>
+      <w:lvlJc w:val="left"/>
+      <w:pPr>
+        <w:ind w:left="3960" w:hanging="360"/>
+      </w:pPr>
+      <w:rPr>
+        <w:rFonts w:ascii="Courier New" w:hAnsi="Courier New" w:cs="Courier New" w:hint="default"/>
+      </w:rPr>
+    </w:lvl>
+    <w:lvl w:ilvl="5" w:tplc="04090005" w:tentative="1">
+      <w:start w:val="1"/>
+      <w:numFmt w:val="bullet"/>
+      <w:lvlText w:val=""/>
+      <w:lvlJc w:val="left"/>
+      <w:pPr>
+        <w:ind w:left="4680" w:hanging="360"/>
+      </w:pPr>
+      <w:rPr>
+        <w:rFonts w:ascii="Wingdings" w:hAnsi="Wingdings" w:hint="default"/>
+      </w:rPr>
+    </w:lvl>
+    <w:lvl w:ilvl="6" w:tplc="04090001" w:tentative="1">
+      <w:start w:val="1"/>
+      <w:numFmt w:val="bullet"/>
+      <w:lvlText w:val=""/>
+      <w:lvlJc w:val="left"/>
+      <w:pPr>
+        <w:ind w:left="5400" w:hanging="360"/>
+      </w:pPr>
+      <w:rPr>
+        <w:rFonts w:ascii="Symbol" w:hAnsi="Symbol" w:hint="default"/>
+      </w:rPr>
+    </w:lvl>
+    <w:lvl w:ilvl="7" w:tplc="04090003" w:tentative="1">
+      <w:start w:val="1"/>
+      <w:numFmt w:val="bullet"/>
+      <w:lvlText w:val="o"/>
+      <w:lvlJc w:val="left"/>
+      <w:pPr>
+        <w:ind w:left="6120" w:hanging="360"/>
+      </w:pPr>
+      <w:rPr>
+        <w:rFonts w:ascii="Courier New" w:hAnsi="Courier New" w:cs="Courier New" w:hint="default"/>
+      </w:rPr>
+    </w:lvl>
+    <w:lvl w:ilvl="8" w:tplc="04090005" w:tentative="1">
+      <w:start w:val="1"/>
+      <w:numFmt w:val="bullet"/>
+      <w:lvlText w:val=""/>
+      <w:lvlJc w:val="left"/>
+      <w:pPr>
+        <w:ind w:left="6840" w:hanging="360"/>
+      </w:pPr>
+      <w:rPr>
+        <w:rFonts w:ascii="Wingdings" w:hAnsi="Wingdings" w:hint="default"/>
+      </w:rPr>
+    </w:lvl>
+  </w:abstractNum>
+  <w:abstractNum w:abstractNumId="2" w15:restartNumberingAfterBreak="0">
     <w:nsid w:val="4567521F"/>
     <w:multiLevelType w:val="hybridMultilevel"/>
     <w:tmpl w:val="080870AA"/>
@@ -556,7 +1042,7 @@
       </w:pPr>
     </w:lvl>
   </w:abstractNum>
-  <w:abstractNum w:abstractNumId="2" w15:restartNumberingAfterBreak="0">
+  <w:abstractNum w:abstractNumId="3" w15:restartNumberingAfterBreak="0">
     <w:nsid w:val="591A075D"/>
     <w:multiLevelType w:val="hybridMultilevel"/>
     <w:tmpl w:val="424CB422"/>
@@ -643,13 +1129,16 @@
     </w:lvl>
   </w:abstractNum>
   <w:num w:numId="1">
-    <w:abstractNumId w:val="1"/>
+    <w:abstractNumId w:val="2"/>
   </w:num>
   <w:num w:numId="2">
     <w:abstractNumId w:val="0"/>
   </w:num>
   <w:num w:numId="3">
-    <w:abstractNumId w:val="2"/>
+    <w:abstractNumId w:val="3"/>
+  </w:num>
+  <w:num w:numId="4">
+    <w:abstractNumId w:val="1"/>
   </w:num>
 </w:numbering>
 </file>

</xml_diff>

<commit_message>
Report document Singleton Pattern
</commit_message>
<xml_diff>
--- a/Documents/Doc2.docx
+++ b/Documents/Doc2.docx
@@ -656,19 +656,266 @@
     <w:p>
       <w:pPr>
         <w:pStyle w:val="ListParagraph"/>
+        <w:ind w:left="1080"/>
+        <w:rPr>
+          <w:rFonts w:asciiTheme="minorHAnsi" w:hAnsiTheme="minorHAnsi" w:cstheme="minorHAnsi"/>
+        </w:rPr>
+      </w:pPr>
+      <w:r>
+        <w:rPr>
+          <w:rFonts w:asciiTheme="minorHAnsi" w:hAnsiTheme="minorHAnsi" w:cstheme="minorHAnsi"/>
+        </w:rPr>
+        <w:t xml:space="preserve">+ </w:t>
+      </w:r>
+      <w:r>
+        <w:rPr>
+          <w:rFonts w:asciiTheme="minorHAnsi" w:hAnsiTheme="minorHAnsi" w:cstheme="minorHAnsi"/>
+        </w:rPr>
+        <w:t>Giảm sự phụ thuộc, dễ dàng mở rộng vì Framework còn có thể hỗ trợ thêm các Database khác như SQLite, MySQL,…</w:t>
+      </w:r>
+    </w:p>
+    <w:p>
+      <w:pPr>
+        <w:pStyle w:val="ListParagraph"/>
+        <w:ind w:left="1080"/>
+        <w:rPr>
+          <w:rFonts w:asciiTheme="minorHAnsi" w:hAnsiTheme="minorHAnsi" w:cstheme="minorHAnsi"/>
+        </w:rPr>
+      </w:pPr>
+      <w:r>
+        <w:rPr>
+          <w:rFonts w:asciiTheme="minorHAnsi" w:hAnsiTheme="minorHAnsi" w:cstheme="minorHAnsi"/>
+        </w:rPr>
+        <w:t xml:space="preserve">+ </w:t>
+      </w:r>
+      <w:r>
+        <w:rPr>
+          <w:rFonts w:asciiTheme="minorHAnsi" w:hAnsiTheme="minorHAnsi" w:cstheme="minorHAnsi"/>
+        </w:rPr>
+        <w:t>Che giấu quá trình xử lý logic của phương thức khởi tạo.</w:t>
+      </w:r>
+    </w:p>
+    <w:p>
+      <w:pPr>
+        <w:pStyle w:val="ListParagraph"/>
+        <w:ind w:left="1080"/>
+        <w:rPr>
+          <w:rFonts w:asciiTheme="minorHAnsi" w:hAnsiTheme="minorHAnsi" w:cstheme="minorHAnsi"/>
+        </w:rPr>
+      </w:pPr>
+      <w:r>
+        <w:rPr>
+          <w:rFonts w:asciiTheme="minorHAnsi" w:hAnsiTheme="minorHAnsi" w:cstheme="minorHAnsi"/>
+        </w:rPr>
+        <w:t xml:space="preserve">+ </w:t>
+      </w:r>
+      <w:r>
+        <w:rPr>
+          <w:rFonts w:asciiTheme="minorHAnsi" w:hAnsiTheme="minorHAnsi" w:cstheme="minorHAnsi"/>
+        </w:rPr>
+        <w:t>Đảm bảo nguyên tắc Open/Closed: Dễ dàng thêm các database khác như SQLite, MySQL,… mà không ảnh hưởng tới các database cũ (SQL Server)</w:t>
+      </w:r>
+    </w:p>
+    <w:p>
+      <w:pPr>
+        <w:pStyle w:val="ListParagraph"/>
+        <w:spacing w:after="120" w:line="360" w:lineRule="auto"/>
+        <w:ind w:left="1080"/>
+        <w:jc w:val="both"/>
+      </w:pPr>
+    </w:p>
+    <w:p>
+      <w:pPr>
+        <w:pStyle w:val="Heading2"/>
+        <w:numPr>
+          <w:ilvl w:val="0"/>
+          <w:numId w:val="3"/>
+        </w:numPr>
+        <w:ind w:left="720"/>
+        <w:rPr>
+          <w:rFonts w:asciiTheme="minorHAnsi" w:hAnsiTheme="minorHAnsi" w:cstheme="minorHAnsi"/>
+          <w:b/>
+          <w:bCs/>
+          <w:noProof/>
+          <w:color w:val="auto"/>
+          <w:sz w:val="24"/>
+          <w:szCs w:val="24"/>
+        </w:rPr>
+      </w:pPr>
+      <w:r>
+        <w:rPr>
+          <w:rFonts w:asciiTheme="minorHAnsi" w:hAnsiTheme="minorHAnsi" w:cstheme="minorHAnsi"/>
+          <w:b/>
+          <w:bCs/>
+          <w:noProof/>
+          <w:color w:val="auto"/>
+          <w:sz w:val="24"/>
+          <w:szCs w:val="24"/>
+        </w:rPr>
+        <w:lastRenderedPageBreak/>
+        <w:t>Singleton</w:t>
+      </w:r>
+    </w:p>
+    <w:p>
+      <w:pPr>
+        <w:pStyle w:val="ListParagraph"/>
         <w:numPr>
           <w:ilvl w:val="0"/>
           <w:numId w:val="2"/>
         </w:numPr>
-        <w:rPr>
-          <w:rFonts w:asciiTheme="minorHAnsi" w:hAnsiTheme="minorHAnsi" w:cstheme="minorHAnsi"/>
-        </w:rPr>
-      </w:pPr>
-      <w:r>
-        <w:rPr>
-          <w:rFonts w:asciiTheme="minorHAnsi" w:hAnsiTheme="minorHAnsi" w:cstheme="minorHAnsi"/>
-        </w:rPr>
-        <w:t>Giảm sự phụ thuộc, dễ dàng mở rộng vì Framework còn có thể hỗ trợ thêm các Database khác như SQLite, MySQL,…</w:t>
+        <w:spacing w:after="120" w:line="360" w:lineRule="auto"/>
+        <w:jc w:val="both"/>
+        <w:rPr>
+          <w:b/>
+          <w:bCs/>
+        </w:rPr>
+      </w:pPr>
+      <w:r>
+        <w:rPr>
+          <w:noProof/>
+        </w:rPr>
+        <w:drawing>
+          <wp:anchor distT="0" distB="0" distL="114300" distR="114300" simplePos="0" relativeHeight="251667456" behindDoc="0" locked="0" layoutInCell="1" allowOverlap="1" wp14:anchorId="2AC0032A" wp14:editId="7E929AE0">
+            <wp:simplePos x="0" y="0"/>
+            <wp:positionH relativeFrom="column">
+              <wp:posOffset>-914400</wp:posOffset>
+            </wp:positionH>
+            <wp:positionV relativeFrom="paragraph">
+              <wp:posOffset>2069465</wp:posOffset>
+            </wp:positionV>
+            <wp:extent cx="7816215" cy="1784350"/>
+            <wp:effectExtent l="0" t="0" r="0" b="6350"/>
+            <wp:wrapTopAndBottom/>
+            <wp:docPr id="4" name="Picture 4" descr="Table&#10;&#10;Description automatically generated"/>
+            <wp:cNvGraphicFramePr>
+              <a:graphicFrameLocks xmlns:a="http://schemas.openxmlformats.org/drawingml/2006/main" noChangeAspect="1"/>
+            </wp:cNvGraphicFramePr>
+            <a:graphic xmlns:a="http://schemas.openxmlformats.org/drawingml/2006/main">
+              <a:graphicData uri="http://schemas.openxmlformats.org/drawingml/2006/picture">
+                <pic:pic xmlns:pic="http://schemas.openxmlformats.org/drawingml/2006/picture">
+                  <pic:nvPicPr>
+                    <pic:cNvPr id="4" name="Picture 4" descr="Table&#10;&#10;Description automatically generated"/>
+                    <pic:cNvPicPr>
+                      <a:picLocks noChangeAspect="1" noChangeArrowheads="1"/>
+                    </pic:cNvPicPr>
+                  </pic:nvPicPr>
+                  <pic:blipFill>
+                    <a:blip r:embed="rId10">
+                      <a:extLst>
+                        <a:ext uri="{28A0092B-C50C-407E-A947-70E740481C1C}">
+                          <a14:useLocalDpi xmlns:a14="http://schemas.microsoft.com/office/drawing/2010/main" val="0"/>
+                        </a:ext>
+                      </a:extLst>
+                    </a:blip>
+                    <a:srcRect/>
+                    <a:stretch>
+                      <a:fillRect/>
+                    </a:stretch>
+                  </pic:blipFill>
+                  <pic:spPr bwMode="auto">
+                    <a:xfrm>
+                      <a:off x="0" y="0"/>
+                      <a:ext cx="7816215" cy="1784350"/>
+                    </a:xfrm>
+                    <a:prstGeom prst="rect">
+                      <a:avLst/>
+                    </a:prstGeom>
+                    <a:noFill/>
+                    <a:ln>
+                      <a:noFill/>
+                    </a:ln>
+                  </pic:spPr>
+                </pic:pic>
+              </a:graphicData>
+            </a:graphic>
+            <wp14:sizeRelH relativeFrom="margin">
+              <wp14:pctWidth>0</wp14:pctWidth>
+            </wp14:sizeRelH>
+            <wp14:sizeRelV relativeFrom="margin">
+              <wp14:pctHeight>0</wp14:pctHeight>
+            </wp14:sizeRelV>
+          </wp:anchor>
+        </w:drawing>
+      </w:r>
+      <w:r>
+        <w:rPr>
+          <w:b/>
+          <w:bCs/>
+        </w:rPr>
+        <w:t>Class diagram:</w:t>
+      </w:r>
+      <w:r>
+        <w:rPr>
+          <w:noProof/>
+        </w:rPr>
+        <w:t xml:space="preserve"> </w:t>
+      </w:r>
+      <w:r>
+        <w:rPr>
+          <w:noProof/>
+        </w:rPr>
+        <w:drawing>
+          <wp:anchor distT="0" distB="0" distL="114300" distR="114300" simplePos="0" relativeHeight="251665408" behindDoc="0" locked="0" layoutInCell="1" allowOverlap="1" wp14:anchorId="1505949D" wp14:editId="122316DE">
+            <wp:simplePos x="0" y="0"/>
+            <wp:positionH relativeFrom="column">
+              <wp:posOffset>-914400</wp:posOffset>
+            </wp:positionH>
+            <wp:positionV relativeFrom="paragraph">
+              <wp:posOffset>285750</wp:posOffset>
+            </wp:positionV>
+            <wp:extent cx="7966509" cy="1746504"/>
+            <wp:effectExtent l="0" t="0" r="0" b="6350"/>
+            <wp:wrapTopAndBottom/>
+            <wp:docPr id="1" name="Picture 1" descr="Table&#10;&#10;Description automatically generated"/>
+            <wp:cNvGraphicFramePr>
+              <a:graphicFrameLocks xmlns:a="http://schemas.openxmlformats.org/drawingml/2006/main" noChangeAspect="1"/>
+            </wp:cNvGraphicFramePr>
+            <a:graphic xmlns:a="http://schemas.openxmlformats.org/drawingml/2006/main">
+              <a:graphicData uri="http://schemas.openxmlformats.org/drawingml/2006/picture">
+                <pic:pic xmlns:pic="http://schemas.openxmlformats.org/drawingml/2006/picture">
+                  <pic:nvPicPr>
+                    <pic:cNvPr id="1" name="Picture 1" descr="Table&#10;&#10;Description automatically generated"/>
+                    <pic:cNvPicPr>
+                      <a:picLocks noChangeAspect="1" noChangeArrowheads="1"/>
+                    </pic:cNvPicPr>
+                  </pic:nvPicPr>
+                  <pic:blipFill>
+                    <a:blip r:embed="rId11">
+                      <a:extLst>
+                        <a:ext uri="{28A0092B-C50C-407E-A947-70E740481C1C}">
+                          <a14:useLocalDpi xmlns:a14="http://schemas.microsoft.com/office/drawing/2010/main" val="0"/>
+                        </a:ext>
+                      </a:extLst>
+                    </a:blip>
+                    <a:srcRect/>
+                    <a:stretch>
+                      <a:fillRect/>
+                    </a:stretch>
+                  </pic:blipFill>
+                  <pic:spPr bwMode="auto">
+                    <a:xfrm>
+                      <a:off x="0" y="0"/>
+                      <a:ext cx="7966509" cy="1746504"/>
+                    </a:xfrm>
+                    <a:prstGeom prst="rect">
+                      <a:avLst/>
+                    </a:prstGeom>
+                    <a:noFill/>
+                    <a:ln>
+                      <a:noFill/>
+                    </a:ln>
+                  </pic:spPr>
+                </pic:pic>
+              </a:graphicData>
+            </a:graphic>
+            <wp14:sizeRelH relativeFrom="margin">
+              <wp14:pctWidth>0</wp14:pctWidth>
+            </wp14:sizeRelH>
+            <wp14:sizeRelV relativeFrom="margin">
+              <wp14:pctHeight>0</wp14:pctHeight>
+            </wp14:sizeRelV>
+          </wp:anchor>
+        </w:drawing>
       </w:r>
     </w:p>
     <w:p>
@@ -678,16 +925,152 @@
           <w:ilvl w:val="0"/>
           <w:numId w:val="2"/>
         </w:numPr>
-        <w:rPr>
-          <w:rFonts w:asciiTheme="minorHAnsi" w:hAnsiTheme="minorHAnsi" w:cstheme="minorHAnsi"/>
-        </w:rPr>
-      </w:pPr>
-      <w:r>
-        <w:rPr>
-          <w:rFonts w:asciiTheme="minorHAnsi" w:hAnsiTheme="minorHAnsi" w:cstheme="minorHAnsi"/>
-        </w:rPr>
-        <w:t>Che giấu quá trình xử lý logic của phương thức khởi tạo.</w:t>
-      </w:r>
+      </w:pPr>
+      <w:r>
+        <w:rPr>
+          <w:rFonts w:cstheme="minorHAnsi"/>
+          <w:b/>
+          <w:bCs/>
+          <w:noProof/>
+        </w:rPr>
+        <w:t>Source code</w:t>
+      </w:r>
+    </w:p>
+    <w:p>
+      <w:pPr>
+        <w:pStyle w:val="ListParagraph"/>
+      </w:pPr>
+      <w:r>
+        <w:rPr>
+          <w:noProof/>
+        </w:rPr>
+        <w:drawing>
+          <wp:anchor distT="0" distB="0" distL="114300" distR="114300" simplePos="0" relativeHeight="251671552" behindDoc="0" locked="0" layoutInCell="1" allowOverlap="1" wp14:anchorId="67967029" wp14:editId="1159C271">
+            <wp:simplePos x="0" y="0"/>
+            <wp:positionH relativeFrom="column">
+              <wp:posOffset>-256540</wp:posOffset>
+            </wp:positionH>
+            <wp:positionV relativeFrom="paragraph">
+              <wp:posOffset>2020570</wp:posOffset>
+            </wp:positionV>
+            <wp:extent cx="6669405" cy="1087755"/>
+            <wp:effectExtent l="0" t="0" r="0" b="0"/>
+            <wp:wrapTopAndBottom/>
+            <wp:docPr id="6" name="Picture 6" descr="Text&#10;&#10;Description automatically generated"/>
+            <wp:cNvGraphicFramePr>
+              <a:graphicFrameLocks xmlns:a="http://schemas.openxmlformats.org/drawingml/2006/main" noChangeAspect="1"/>
+            </wp:cNvGraphicFramePr>
+            <a:graphic xmlns:a="http://schemas.openxmlformats.org/drawingml/2006/main">
+              <a:graphicData uri="http://schemas.openxmlformats.org/drawingml/2006/picture">
+                <pic:pic xmlns:pic="http://schemas.openxmlformats.org/drawingml/2006/picture">
+                  <pic:nvPicPr>
+                    <pic:cNvPr id="6" name="Picture 6" descr="Text&#10;&#10;Description automatically generated"/>
+                    <pic:cNvPicPr/>
+                  </pic:nvPicPr>
+                  <pic:blipFill>
+                    <a:blip r:embed="rId12">
+                      <a:extLst>
+                        <a:ext uri="{28A0092B-C50C-407E-A947-70E740481C1C}">
+                          <a14:useLocalDpi xmlns:a14="http://schemas.microsoft.com/office/drawing/2010/main" val="0"/>
+                        </a:ext>
+                      </a:extLst>
+                    </a:blip>
+                    <a:stretch>
+                      <a:fillRect/>
+                    </a:stretch>
+                  </pic:blipFill>
+                  <pic:spPr>
+                    <a:xfrm>
+                      <a:off x="0" y="0"/>
+                      <a:ext cx="6669405" cy="1087755"/>
+                    </a:xfrm>
+                    <a:prstGeom prst="rect">
+                      <a:avLst/>
+                    </a:prstGeom>
+                  </pic:spPr>
+                </pic:pic>
+              </a:graphicData>
+            </a:graphic>
+            <wp14:sizeRelH relativeFrom="margin">
+              <wp14:pctWidth>0</wp14:pctWidth>
+            </wp14:sizeRelH>
+            <wp14:sizeRelV relativeFrom="margin">
+              <wp14:pctHeight>0</wp14:pctHeight>
+            </wp14:sizeRelV>
+          </wp:anchor>
+        </w:drawing>
+      </w:r>
+    </w:p>
+    <w:p>
+      <w:pPr>
+        <w:pStyle w:val="ListParagraph"/>
+      </w:pPr>
+      <w:r>
+        <w:rPr>
+          <w:noProof/>
+        </w:rPr>
+        <w:drawing>
+          <wp:anchor distT="0" distB="0" distL="114300" distR="114300" simplePos="0" relativeHeight="251670528" behindDoc="0" locked="0" layoutInCell="1" allowOverlap="1" wp14:anchorId="3B8531F5" wp14:editId="7FDA53B9">
+            <wp:simplePos x="0" y="0"/>
+            <wp:positionH relativeFrom="column">
+              <wp:posOffset>-256794</wp:posOffset>
+            </wp:positionH>
+            <wp:positionV relativeFrom="paragraph">
+              <wp:posOffset>127</wp:posOffset>
+            </wp:positionV>
+            <wp:extent cx="6641826" cy="1652651"/>
+            <wp:effectExtent l="0" t="0" r="6985" b="5080"/>
+            <wp:wrapTopAndBottom/>
+            <wp:docPr id="5" name="Picture 5" descr="Text&#10;&#10;Description automatically generated"/>
+            <wp:cNvGraphicFramePr>
+              <a:graphicFrameLocks xmlns:a="http://schemas.openxmlformats.org/drawingml/2006/main" noChangeAspect="1"/>
+            </wp:cNvGraphicFramePr>
+            <a:graphic xmlns:a="http://schemas.openxmlformats.org/drawingml/2006/main">
+              <a:graphicData uri="http://schemas.openxmlformats.org/drawingml/2006/picture">
+                <pic:pic xmlns:pic="http://schemas.openxmlformats.org/drawingml/2006/picture">
+                  <pic:nvPicPr>
+                    <pic:cNvPr id="5" name="Picture 5" descr="Text&#10;&#10;Description automatically generated"/>
+                    <pic:cNvPicPr/>
+                  </pic:nvPicPr>
+                  <pic:blipFill>
+                    <a:blip r:embed="rId13">
+                      <a:extLst>
+                        <a:ext uri="{28A0092B-C50C-407E-A947-70E740481C1C}">
+                          <a14:useLocalDpi xmlns:a14="http://schemas.microsoft.com/office/drawing/2010/main" val="0"/>
+                        </a:ext>
+                      </a:extLst>
+                    </a:blip>
+                    <a:stretch>
+                      <a:fillRect/>
+                    </a:stretch>
+                  </pic:blipFill>
+                  <pic:spPr>
+                    <a:xfrm>
+                      <a:off x="0" y="0"/>
+                      <a:ext cx="6641826" cy="1652651"/>
+                    </a:xfrm>
+                    <a:prstGeom prst="rect">
+                      <a:avLst/>
+                    </a:prstGeom>
+                  </pic:spPr>
+                </pic:pic>
+              </a:graphicData>
+            </a:graphic>
+          </wp:anchor>
+        </w:drawing>
+      </w:r>
+    </w:p>
+    <w:p>
+      <w:pPr>
+        <w:spacing w:after="120" w:line="360" w:lineRule="auto"/>
+        <w:jc w:val="both"/>
+        <w:rPr>
+          <w:rFonts w:cstheme="minorHAnsi"/>
+          <w:b/>
+          <w:bCs/>
+          <w:noProof/>
+        </w:rPr>
+      </w:pPr>
     </w:p>
     <w:p>
       <w:pPr>
@@ -696,15 +1079,53 @@
           <w:ilvl w:val="0"/>
           <w:numId w:val="2"/>
         </w:numPr>
-        <w:rPr>
-          <w:rFonts w:asciiTheme="minorHAnsi" w:hAnsiTheme="minorHAnsi" w:cstheme="minorHAnsi"/>
-        </w:rPr>
-      </w:pPr>
-      <w:r>
-        <w:rPr>
-          <w:rFonts w:asciiTheme="minorHAnsi" w:hAnsiTheme="minorHAnsi" w:cstheme="minorHAnsi"/>
-        </w:rPr>
-        <w:t>Đảm bảo nguyên tắc Open/Closed: Dễ dàng thêm các database khác như SQLite, MySQL,… mà không ảnh hưởng tới các database cũ (SQL Server)</w:t>
+        <w:spacing w:after="120" w:line="360" w:lineRule="auto"/>
+        <w:ind w:left="720"/>
+        <w:jc w:val="both"/>
+        <w:rPr>
+          <w:rFonts w:cstheme="minorHAnsi"/>
+          <w:b/>
+          <w:bCs/>
+          <w:noProof/>
+        </w:rPr>
+      </w:pPr>
+      <w:r>
+        <w:rPr>
+          <w:rFonts w:cstheme="minorHAnsi"/>
+          <w:b/>
+          <w:bCs/>
+          <w:noProof/>
+        </w:rPr>
+        <w:lastRenderedPageBreak/>
+        <w:t>Ý nghĩa:</w:t>
+      </w:r>
+    </w:p>
+    <w:p>
+      <w:pPr>
+        <w:pStyle w:val="ListParagraph"/>
+      </w:pPr>
+      <w:r>
+        <w:t xml:space="preserve">+ </w:t>
+      </w:r>
+      <w:r>
+        <w:t xml:space="preserve">Chỉ có 1 instance duy nhất cho class ObjectConverter, có thể truy cập tới class bất kỳ lúc nào </w:t>
+      </w:r>
+      <w:r>
+        <w:sym w:font="Wingdings" w:char="F0E0"/>
+      </w:r>
+      <w:r>
+        <w:t xml:space="preserve"> Có thể sử dụng các method của class phục vụ cho các mục đích nhanh chóng, đồng nhất.</w:t>
+      </w:r>
+    </w:p>
+    <w:p>
+      <w:pPr>
+        <w:pStyle w:val="ListParagraph"/>
+      </w:pPr>
+      <w:r>
+        <w:t xml:space="preserve">+ </w:t>
+      </w:r>
+      <w:r>
+        <w:t>Biến toàn cầu (global variable)</w:t>
       </w:r>
     </w:p>
     <w:p>

</xml_diff>